<commit_message>
Mas de medio proyecto
</commit_message>
<xml_diff>
--- a/[BD1]Documentacion_201701133.docx
+++ b/[BD1]Documentacion_201701133.docx
@@ -595,6 +595,16 @@
         <w:t xml:space="preserve"> obtener los requisitos del instituto centroamericano se obtuvieron los siguientes atributos</w:t>
       </w:r>
     </w:p>
+    <w:p>
+      <w:pPr>
+        <w:jc w:val="both"/>
+        <w:rPr>
+          <w:sz w:val="24"/>
+          <w:szCs w:val="24"/>
+          <w:lang w:val="es-GT"/>
+        </w:rPr>
+      </w:pPr>
+    </w:p>
     <w:tbl>
       <w:tblPr>
         <w:tblStyle w:val="PlainTable1"/>
@@ -1191,6 +1201,16 @@
         </w:rPr>
         <w:t>a llave primaria</w:t>
       </w:r>
+    </w:p>
+    <w:p>
+      <w:pPr>
+        <w:jc w:val="both"/>
+        <w:rPr>
+          <w:sz w:val="24"/>
+          <w:szCs w:val="24"/>
+          <w:lang w:val="es-GT"/>
+        </w:rPr>
+      </w:pPr>
     </w:p>
     <w:p>
       <w:pPr>
@@ -1956,25 +1976,7 @@
                 <w:color w:val="000000"/>
                 <w:lang w:val="es-GT" w:eastAsia="es-GT"/>
               </w:rPr>
-              <w:t xml:space="preserve">Alianza </w:t>
-            </w:r>
-            <w:proofErr w:type="spellStart"/>
-            <w:r>
-              <w:rPr>
-                <w:rFonts w:ascii="Calibri" w:eastAsia="Times New Roman" w:hAnsi="Calibri" w:cs="Calibri"/>
-                <w:color w:val="000000"/>
-                <w:lang w:val="es-GT" w:eastAsia="es-GT"/>
-              </w:rPr>
-              <w:t>Nac</w:t>
-            </w:r>
-            <w:proofErr w:type="spellEnd"/>
-            <w:r>
-              <w:rPr>
-                <w:rFonts w:ascii="Calibri" w:eastAsia="Times New Roman" w:hAnsi="Calibri" w:cs="Calibri"/>
-                <w:color w:val="000000"/>
-                <w:lang w:val="es-GT" w:eastAsia="es-GT"/>
-              </w:rPr>
-              <w:t>. Rep.</w:t>
+              <w:t>Alianza Nac. Rep.</w:t>
             </w:r>
           </w:p>
         </w:tc>
@@ -2067,14 +2069,12 @@
         </w:rPr>
         <w:t xml:space="preserve">Tabla </w:t>
       </w:r>
-      <w:proofErr w:type="spellStart"/>
       <w:r>
         <w:rPr>
           <w:lang w:val="es-GT"/>
         </w:rPr>
-        <w:t>Caracteristica</w:t>
+        <w:t>Votos</w:t>
       </w:r>
-      <w:proofErr w:type="spellEnd"/>
     </w:p>
     <w:tbl>
       <w:tblPr>
@@ -2119,7 +2119,16 @@
                 <w:szCs w:val="20"/>
                 <w:lang w:val="es-GT" w:eastAsia="es-GT"/>
               </w:rPr>
-              <w:t>ID_CARACT</w:t>
+              <w:t>ID_</w:t>
+            </w:r>
+            <w:r>
+              <w:rPr>
+                <w:rFonts w:ascii="Arial" w:eastAsia="Times New Roman" w:hAnsi="Arial" w:cs="Arial"/>
+                <w:sz w:val="20"/>
+                <w:szCs w:val="20"/>
+                <w:lang w:val="es-GT" w:eastAsia="es-GT"/>
+              </w:rPr>
+              <w:t>VOTO</w:t>
             </w:r>
           </w:p>
         </w:tc>
@@ -2971,180 +2980,6 @@
         </w:tc>
       </w:tr>
     </w:tbl>
-    <w:tbl>
-      <w:tblPr>
-        <w:tblStyle w:val="GridTable1Light"/>
-        <w:tblpPr w:leftFromText="141" w:rightFromText="141" w:vertAnchor="text" w:horzAnchor="margin" w:tblpXSpec="right" w:tblpY="1751"/>
-        <w:tblW w:w="2704" w:type="dxa"/>
-        <w:tblLook w:val="04A0" w:firstRow="1" w:lastRow="0" w:firstColumn="1" w:lastColumn="0" w:noHBand="0" w:noVBand="1"/>
-      </w:tblPr>
-      <w:tblGrid>
-        <w:gridCol w:w="1254"/>
-        <w:gridCol w:w="1450"/>
-      </w:tblGrid>
-      <w:tr>
-        <w:trPr>
-          <w:cnfStyle w:val="100000000000" w:firstRow="1" w:lastRow="0" w:firstColumn="0" w:lastColumn="0" w:oddVBand="0" w:evenVBand="0" w:oddHBand="0" w:evenHBand="0" w:firstRowFirstColumn="0" w:firstRowLastColumn="0" w:lastRowFirstColumn="0" w:lastRowLastColumn="0"/>
-          <w:trHeight w:val="300"/>
-        </w:trPr>
-        <w:tc>
-          <w:tcPr>
-            <w:cnfStyle w:val="001000000000" w:firstRow="0" w:lastRow="0" w:firstColumn="1" w:lastColumn="0" w:oddVBand="0" w:evenVBand="0" w:oddHBand="0" w:evenHBand="0" w:firstRowFirstColumn="0" w:firstRowLastColumn="0" w:lastRowFirstColumn="0" w:lastRowLastColumn="0"/>
-            <w:tcW w:w="1254" w:type="dxa"/>
-            <w:noWrap/>
-            <w:hideMark/>
-          </w:tcPr>
-          <w:p>
-            <w:pPr>
-              <w:rPr>
-                <w:rFonts w:ascii="Calibri" w:eastAsia="Times New Roman" w:hAnsi="Calibri" w:cs="Calibri"/>
-                <w:color w:val="000000"/>
-                <w:lang w:val="es-GT" w:eastAsia="es-GT"/>
-              </w:rPr>
-            </w:pPr>
-            <w:r>
-              <w:rPr>
-                <w:rFonts w:ascii="Calibri" w:eastAsia="Times New Roman" w:hAnsi="Calibri" w:cs="Calibri"/>
-                <w:color w:val="000000"/>
-                <w:lang w:val="es-GT" w:eastAsia="es-GT"/>
-              </w:rPr>
-              <w:t>ID_DEPTO</w:t>
-            </w:r>
-          </w:p>
-        </w:tc>
-        <w:tc>
-          <w:tcPr>
-            <w:tcW w:w="1450" w:type="dxa"/>
-          </w:tcPr>
-          <w:p>
-            <w:pPr>
-              <w:cnfStyle w:val="100000000000" w:firstRow="1" w:lastRow="0" w:firstColumn="0" w:lastColumn="0" w:oddVBand="0" w:evenVBand="0" w:oddHBand="0" w:evenHBand="0" w:firstRowFirstColumn="0" w:firstRowLastColumn="0" w:lastRowFirstColumn="0" w:lastRowLastColumn="0"/>
-              <w:rPr>
-                <w:rFonts w:ascii="Calibri" w:eastAsia="Times New Roman" w:hAnsi="Calibri" w:cs="Calibri"/>
-                <w:color w:val="000000"/>
-                <w:lang w:val="es-GT" w:eastAsia="es-GT"/>
-              </w:rPr>
-            </w:pPr>
-            <w:r>
-              <w:rPr>
-                <w:rFonts w:ascii="Calibri" w:eastAsia="Times New Roman" w:hAnsi="Calibri" w:cs="Calibri"/>
-                <w:color w:val="000000"/>
-                <w:lang w:val="es-GT" w:eastAsia="es-GT"/>
-              </w:rPr>
-              <w:t>DEPTO</w:t>
-            </w:r>
-          </w:p>
-        </w:tc>
-      </w:tr>
-      <w:tr>
-        <w:trPr>
-          <w:trHeight w:val="300"/>
-        </w:trPr>
-        <w:tc>
-          <w:tcPr>
-            <w:cnfStyle w:val="001000000000" w:firstRow="0" w:lastRow="0" w:firstColumn="1" w:lastColumn="0" w:oddVBand="0" w:evenVBand="0" w:oddHBand="0" w:evenHBand="0" w:firstRowFirstColumn="0" w:firstRowLastColumn="0" w:lastRowFirstColumn="0" w:lastRowLastColumn="0"/>
-            <w:tcW w:w="1254" w:type="dxa"/>
-            <w:noWrap/>
-            <w:hideMark/>
-          </w:tcPr>
-          <w:p>
-            <w:pPr>
-              <w:rPr>
-                <w:rFonts w:ascii="Calibri" w:eastAsia="Times New Roman" w:hAnsi="Calibri" w:cs="Calibri"/>
-                <w:b w:val="0"/>
-                <w:bCs w:val="0"/>
-                <w:color w:val="000000"/>
-                <w:lang w:val="es-GT" w:eastAsia="es-GT"/>
-              </w:rPr>
-            </w:pPr>
-            <w:r>
-              <w:rPr>
-                <w:rFonts w:ascii="Calibri" w:eastAsia="Times New Roman" w:hAnsi="Calibri" w:cs="Calibri"/>
-                <w:b w:val="0"/>
-                <w:bCs w:val="0"/>
-                <w:color w:val="000000"/>
-                <w:lang w:val="es-GT" w:eastAsia="es-GT"/>
-              </w:rPr>
-              <w:t>1</w:t>
-            </w:r>
-          </w:p>
-        </w:tc>
-        <w:tc>
-          <w:tcPr>
-            <w:tcW w:w="1450" w:type="dxa"/>
-          </w:tcPr>
-          <w:p>
-            <w:pPr>
-              <w:cnfStyle w:val="000000000000" w:firstRow="0" w:lastRow="0" w:firstColumn="0" w:lastColumn="0" w:oddVBand="0" w:evenVBand="0" w:oddHBand="0" w:evenHBand="0" w:firstRowFirstColumn="0" w:firstRowLastColumn="0" w:lastRowFirstColumn="0" w:lastRowLastColumn="0"/>
-              <w:rPr>
-                <w:rFonts w:ascii="Calibri" w:eastAsia="Times New Roman" w:hAnsi="Calibri" w:cs="Calibri"/>
-                <w:color w:val="000000"/>
-                <w:lang w:val="es-GT" w:eastAsia="es-GT"/>
-              </w:rPr>
-            </w:pPr>
-            <w:r>
-              <w:rPr>
-                <w:rFonts w:ascii="Calibri" w:eastAsia="Times New Roman" w:hAnsi="Calibri" w:cs="Calibri"/>
-                <w:color w:val="000000"/>
-                <w:lang w:val="es-GT" w:eastAsia="es-GT"/>
-              </w:rPr>
-              <w:t xml:space="preserve">Cabañas   </w:t>
-            </w:r>
-          </w:p>
-        </w:tc>
-      </w:tr>
-      <w:tr>
-        <w:trPr>
-          <w:trHeight w:val="300"/>
-        </w:trPr>
-        <w:tc>
-          <w:tcPr>
-            <w:cnfStyle w:val="001000000000" w:firstRow="0" w:lastRow="0" w:firstColumn="1" w:lastColumn="0" w:oddVBand="0" w:evenVBand="0" w:oddHBand="0" w:evenHBand="0" w:firstRowFirstColumn="0" w:firstRowLastColumn="0" w:lastRowFirstColumn="0" w:lastRowLastColumn="0"/>
-            <w:tcW w:w="1254" w:type="dxa"/>
-            <w:noWrap/>
-          </w:tcPr>
-          <w:p>
-            <w:pPr>
-              <w:rPr>
-                <w:rFonts w:ascii="Calibri" w:eastAsia="Times New Roman" w:hAnsi="Calibri" w:cs="Calibri"/>
-                <w:b w:val="0"/>
-                <w:bCs w:val="0"/>
-                <w:color w:val="000000"/>
-                <w:lang w:val="es-GT" w:eastAsia="es-GT"/>
-              </w:rPr>
-            </w:pPr>
-            <w:r>
-              <w:rPr>
-                <w:rFonts w:ascii="Calibri" w:eastAsia="Times New Roman" w:hAnsi="Calibri" w:cs="Calibri"/>
-                <w:b w:val="0"/>
-                <w:bCs w:val="0"/>
-                <w:color w:val="000000"/>
-                <w:lang w:val="es-GT" w:eastAsia="es-GT"/>
-              </w:rPr>
-              <w:t>2</w:t>
-            </w:r>
-          </w:p>
-        </w:tc>
-        <w:tc>
-          <w:tcPr>
-            <w:tcW w:w="1450" w:type="dxa"/>
-          </w:tcPr>
-          <w:p>
-            <w:pPr>
-              <w:cnfStyle w:val="000000000000" w:firstRow="0" w:lastRow="0" w:firstColumn="0" w:lastColumn="0" w:oddVBand="0" w:evenVBand="0" w:oddHBand="0" w:evenHBand="0" w:firstRowFirstColumn="0" w:firstRowLastColumn="0" w:lastRowFirstColumn="0" w:lastRowLastColumn="0"/>
-              <w:rPr>
-                <w:rFonts w:ascii="Calibri" w:eastAsia="Times New Roman" w:hAnsi="Calibri" w:cs="Calibri"/>
-                <w:color w:val="000000"/>
-                <w:lang w:val="es-GT" w:eastAsia="es-GT"/>
-              </w:rPr>
-            </w:pPr>
-            <w:r>
-              <w:t>Chalatenango</w:t>
-            </w:r>
-          </w:p>
-        </w:tc>
-      </w:tr>
-    </w:tbl>
     <w:p>
       <w:pPr>
         <w:jc w:val="both"/>
@@ -3160,10 +2995,51 @@
           <w:lang w:val="es-GT"/>
         </w:rPr>
       </w:pPr>
+    </w:p>
+    <w:p>
+      <w:pPr>
+        <w:jc w:val="both"/>
+        <w:rPr>
+          <w:lang w:val="es-GT"/>
+        </w:rPr>
+      </w:pPr>
+    </w:p>
+    <w:p>
+      <w:pPr>
+        <w:jc w:val="both"/>
+        <w:rPr>
+          <w:lang w:val="es-GT"/>
+        </w:rPr>
+      </w:pPr>
+    </w:p>
+    <w:p>
+      <w:pPr>
+        <w:jc w:val="both"/>
+        <w:rPr>
+          <w:lang w:val="es-GT"/>
+        </w:rPr>
+      </w:pPr>
+    </w:p>
+    <w:p>
+      <w:pPr>
+        <w:jc w:val="both"/>
+        <w:rPr>
+          <w:lang w:val="es-GT"/>
+        </w:rPr>
+      </w:pPr>
+    </w:p>
+    <w:p>
+      <w:pPr>
+        <w:jc w:val="both"/>
+        <w:rPr>
+          <w:lang w:val="es-GT"/>
+        </w:rPr>
+      </w:pPr>
       <w:r>
         <w:rPr>
           <w:lang w:val="es-GT"/>
         </w:rPr>
+        <w:lastRenderedPageBreak/>
         <w:t xml:space="preserve">Aplicando la </w:t>
       </w:r>
       <w:r>
@@ -3182,22 +3058,54 @@
         <w:rPr>
           <w:lang w:val="es-GT"/>
         </w:rPr>
-        <w:t xml:space="preserve">los atributos no llave dependen de manera transitiva de la llave primaria para estos casos región depende de manera transitiva de país por lo tanto se crea una nueva tabla con región lo mismo ocurre departamento con región </w:t>
+        <w:t xml:space="preserve">los atributos no llave dependen de manera transitiva de la llave primaria para estos casos región depende de manera transitiva de país por lo tanto se crea una nueva tabla con región lo mismo ocurre departamento con </w:t>
       </w:r>
-      <w:proofErr w:type="spellStart"/>
+      <w:bookmarkStart w:id="1" w:name="_GoBack"/>
+      <w:bookmarkEnd w:id="1"/>
       <w:r>
         <w:rPr>
           <w:lang w:val="es-GT"/>
         </w:rPr>
-        <w:t>asi</w:t>
+        <w:t>región,</w:t>
       </w:r>
-      <w:proofErr w:type="spellEnd"/>
+      <w:r>
+        <w:rPr>
+          <w:lang w:val="es-GT"/>
+        </w:rPr>
+        <w:t xml:space="preserve"> </w:t>
+      </w:r>
+      <w:r>
+        <w:rPr>
+          <w:lang w:val="es-GT"/>
+        </w:rPr>
+        <w:t>así</w:t>
+      </w:r>
       <w:r>
         <w:rPr>
           <w:lang w:val="es-GT"/>
         </w:rPr>
         <w:t xml:space="preserve"> como departamento con municipio</w:t>
       </w:r>
+      <w:r>
+        <w:rPr>
+          <w:lang w:val="es-GT"/>
+        </w:rPr>
+        <w:t xml:space="preserve"> dando como resultado cuatro nuevas tablas a partir de la tabla zona</w:t>
+      </w:r>
+      <w:r>
+        <w:rPr>
+          <w:lang w:val="es-GT"/>
+        </w:rPr>
+        <w:t>.</w:t>
+      </w:r>
+    </w:p>
+    <w:p>
+      <w:pPr>
+        <w:jc w:val="both"/>
+        <w:rPr>
+          <w:lang w:val="es-GT"/>
+        </w:rPr>
+      </w:pPr>
     </w:p>
     <w:tbl>
       <w:tblPr>
@@ -3680,6 +3588,180 @@
         </w:tc>
       </w:tr>
     </w:tbl>
+    <w:tbl>
+      <w:tblPr>
+        <w:tblStyle w:val="GridTable1Light"/>
+        <w:tblpPr w:leftFromText="141" w:rightFromText="141" w:vertAnchor="text" w:horzAnchor="page" w:tblpX="5176" w:tblpY="345"/>
+        <w:tblW w:w="2704" w:type="dxa"/>
+        <w:tblLook w:val="04A0" w:firstRow="1" w:lastRow="0" w:firstColumn="1" w:lastColumn="0" w:noHBand="0" w:noVBand="1"/>
+      </w:tblPr>
+      <w:tblGrid>
+        <w:gridCol w:w="1254"/>
+        <w:gridCol w:w="1450"/>
+      </w:tblGrid>
+      <w:tr>
+        <w:trPr>
+          <w:cnfStyle w:val="100000000000" w:firstRow="1" w:lastRow="0" w:firstColumn="0" w:lastColumn="0" w:oddVBand="0" w:evenVBand="0" w:oddHBand="0" w:evenHBand="0" w:firstRowFirstColumn="0" w:firstRowLastColumn="0" w:lastRowFirstColumn="0" w:lastRowLastColumn="0"/>
+          <w:trHeight w:val="300"/>
+        </w:trPr>
+        <w:tc>
+          <w:tcPr>
+            <w:cnfStyle w:val="001000000000" w:firstRow="0" w:lastRow="0" w:firstColumn="1" w:lastColumn="0" w:oddVBand="0" w:evenVBand="0" w:oddHBand="0" w:evenHBand="0" w:firstRowFirstColumn="0" w:firstRowLastColumn="0" w:lastRowFirstColumn="0" w:lastRowLastColumn="0"/>
+            <w:tcW w:w="1254" w:type="dxa"/>
+            <w:noWrap/>
+            <w:hideMark/>
+          </w:tcPr>
+          <w:p>
+            <w:pPr>
+              <w:rPr>
+                <w:rFonts w:ascii="Calibri" w:eastAsia="Times New Roman" w:hAnsi="Calibri" w:cs="Calibri"/>
+                <w:color w:val="000000"/>
+                <w:lang w:val="es-GT" w:eastAsia="es-GT"/>
+              </w:rPr>
+            </w:pPr>
+            <w:r>
+              <w:rPr>
+                <w:rFonts w:ascii="Calibri" w:eastAsia="Times New Roman" w:hAnsi="Calibri" w:cs="Calibri"/>
+                <w:color w:val="000000"/>
+                <w:lang w:val="es-GT" w:eastAsia="es-GT"/>
+              </w:rPr>
+              <w:t>ID_DEPTO</w:t>
+            </w:r>
+          </w:p>
+        </w:tc>
+        <w:tc>
+          <w:tcPr>
+            <w:tcW w:w="1450" w:type="dxa"/>
+          </w:tcPr>
+          <w:p>
+            <w:pPr>
+              <w:cnfStyle w:val="100000000000" w:firstRow="1" w:lastRow="0" w:firstColumn="0" w:lastColumn="0" w:oddVBand="0" w:evenVBand="0" w:oddHBand="0" w:evenHBand="0" w:firstRowFirstColumn="0" w:firstRowLastColumn="0" w:lastRowFirstColumn="0" w:lastRowLastColumn="0"/>
+              <w:rPr>
+                <w:rFonts w:ascii="Calibri" w:eastAsia="Times New Roman" w:hAnsi="Calibri" w:cs="Calibri"/>
+                <w:color w:val="000000"/>
+                <w:lang w:val="es-GT" w:eastAsia="es-GT"/>
+              </w:rPr>
+            </w:pPr>
+            <w:r>
+              <w:rPr>
+                <w:rFonts w:ascii="Calibri" w:eastAsia="Times New Roman" w:hAnsi="Calibri" w:cs="Calibri"/>
+                <w:color w:val="000000"/>
+                <w:lang w:val="es-GT" w:eastAsia="es-GT"/>
+              </w:rPr>
+              <w:t>DEPTO</w:t>
+            </w:r>
+          </w:p>
+        </w:tc>
+      </w:tr>
+      <w:tr>
+        <w:trPr>
+          <w:trHeight w:val="300"/>
+        </w:trPr>
+        <w:tc>
+          <w:tcPr>
+            <w:cnfStyle w:val="001000000000" w:firstRow="0" w:lastRow="0" w:firstColumn="1" w:lastColumn="0" w:oddVBand="0" w:evenVBand="0" w:oddHBand="0" w:evenHBand="0" w:firstRowFirstColumn="0" w:firstRowLastColumn="0" w:lastRowFirstColumn="0" w:lastRowLastColumn="0"/>
+            <w:tcW w:w="1254" w:type="dxa"/>
+            <w:noWrap/>
+            <w:hideMark/>
+          </w:tcPr>
+          <w:p>
+            <w:pPr>
+              <w:rPr>
+                <w:rFonts w:ascii="Calibri" w:eastAsia="Times New Roman" w:hAnsi="Calibri" w:cs="Calibri"/>
+                <w:b w:val="0"/>
+                <w:bCs w:val="0"/>
+                <w:color w:val="000000"/>
+                <w:lang w:val="es-GT" w:eastAsia="es-GT"/>
+              </w:rPr>
+            </w:pPr>
+            <w:r>
+              <w:rPr>
+                <w:rFonts w:ascii="Calibri" w:eastAsia="Times New Roman" w:hAnsi="Calibri" w:cs="Calibri"/>
+                <w:b w:val="0"/>
+                <w:bCs w:val="0"/>
+                <w:color w:val="000000"/>
+                <w:lang w:val="es-GT" w:eastAsia="es-GT"/>
+              </w:rPr>
+              <w:t>1</w:t>
+            </w:r>
+          </w:p>
+        </w:tc>
+        <w:tc>
+          <w:tcPr>
+            <w:tcW w:w="1450" w:type="dxa"/>
+          </w:tcPr>
+          <w:p>
+            <w:pPr>
+              <w:cnfStyle w:val="000000000000" w:firstRow="0" w:lastRow="0" w:firstColumn="0" w:lastColumn="0" w:oddVBand="0" w:evenVBand="0" w:oddHBand="0" w:evenHBand="0" w:firstRowFirstColumn="0" w:firstRowLastColumn="0" w:lastRowFirstColumn="0" w:lastRowLastColumn="0"/>
+              <w:rPr>
+                <w:rFonts w:ascii="Calibri" w:eastAsia="Times New Roman" w:hAnsi="Calibri" w:cs="Calibri"/>
+                <w:color w:val="000000"/>
+                <w:lang w:val="es-GT" w:eastAsia="es-GT"/>
+              </w:rPr>
+            </w:pPr>
+            <w:r>
+              <w:rPr>
+                <w:rFonts w:ascii="Calibri" w:eastAsia="Times New Roman" w:hAnsi="Calibri" w:cs="Calibri"/>
+                <w:color w:val="000000"/>
+                <w:lang w:val="es-GT" w:eastAsia="es-GT"/>
+              </w:rPr>
+              <w:t xml:space="preserve">Cabañas   </w:t>
+            </w:r>
+          </w:p>
+        </w:tc>
+      </w:tr>
+      <w:tr>
+        <w:trPr>
+          <w:trHeight w:val="300"/>
+        </w:trPr>
+        <w:tc>
+          <w:tcPr>
+            <w:cnfStyle w:val="001000000000" w:firstRow="0" w:lastRow="0" w:firstColumn="1" w:lastColumn="0" w:oddVBand="0" w:evenVBand="0" w:oddHBand="0" w:evenHBand="0" w:firstRowFirstColumn="0" w:firstRowLastColumn="0" w:lastRowFirstColumn="0" w:lastRowLastColumn="0"/>
+            <w:tcW w:w="1254" w:type="dxa"/>
+            <w:noWrap/>
+          </w:tcPr>
+          <w:p>
+            <w:pPr>
+              <w:rPr>
+                <w:rFonts w:ascii="Calibri" w:eastAsia="Times New Roman" w:hAnsi="Calibri" w:cs="Calibri"/>
+                <w:b w:val="0"/>
+                <w:bCs w:val="0"/>
+                <w:color w:val="000000"/>
+                <w:lang w:val="es-GT" w:eastAsia="es-GT"/>
+              </w:rPr>
+            </w:pPr>
+            <w:r>
+              <w:rPr>
+                <w:rFonts w:ascii="Calibri" w:eastAsia="Times New Roman" w:hAnsi="Calibri" w:cs="Calibri"/>
+                <w:b w:val="0"/>
+                <w:bCs w:val="0"/>
+                <w:color w:val="000000"/>
+                <w:lang w:val="es-GT" w:eastAsia="es-GT"/>
+              </w:rPr>
+              <w:t>2</w:t>
+            </w:r>
+          </w:p>
+        </w:tc>
+        <w:tc>
+          <w:tcPr>
+            <w:tcW w:w="1450" w:type="dxa"/>
+          </w:tcPr>
+          <w:p>
+            <w:pPr>
+              <w:cnfStyle w:val="000000000000" w:firstRow="0" w:lastRow="0" w:firstColumn="0" w:lastColumn="0" w:oddVBand="0" w:evenVBand="0" w:oddHBand="0" w:evenHBand="0" w:firstRowFirstColumn="0" w:firstRowLastColumn="0" w:lastRowFirstColumn="0" w:lastRowLastColumn="0"/>
+              <w:rPr>
+                <w:rFonts w:ascii="Calibri" w:eastAsia="Times New Roman" w:hAnsi="Calibri" w:cs="Calibri"/>
+                <w:color w:val="000000"/>
+                <w:lang w:val="es-GT" w:eastAsia="es-GT"/>
+              </w:rPr>
+            </w:pPr>
+            <w:r>
+              <w:t>Chalatenango</w:t>
+            </w:r>
+          </w:p>
+        </w:tc>
+      </w:tr>
+    </w:tbl>
     <w:p>
       <w:pPr>
         <w:rPr>
@@ -3699,8 +3781,6 @@
           <w:lang w:val="es-GT"/>
         </w:rPr>
       </w:pPr>
-      <w:bookmarkStart w:id="1" w:name="_GoBack"/>
-      <w:bookmarkEnd w:id="1"/>
     </w:p>
     <w:p>
       <w:pPr>
@@ -3709,13 +3789,36 @@
           <w:lang w:val="es-GT"/>
         </w:rPr>
       </w:pPr>
+    </w:p>
+    <w:p>
+      <w:pPr>
+        <w:jc w:val="both"/>
+        <w:rPr>
+          <w:lang w:val="es-GT"/>
+        </w:rPr>
+      </w:pPr>
+    </w:p>
+    <w:p>
+      <w:pPr>
+        <w:jc w:val="both"/>
+        <w:rPr>
+          <w:lang w:val="es-GT"/>
+        </w:rPr>
+      </w:pPr>
       <w:r>
         <w:rPr>
           <w:lang w:val="es-GT"/>
         </w:rPr>
-        <w:lastRenderedPageBreak/>
         <w:t>La tabla partido se encuentra en tercera formal normal dado que su atributo nombre_partido no depende de manera transitiva de la llave primaria.</w:t>
       </w:r>
+    </w:p>
+    <w:p>
+      <w:pPr>
+        <w:jc w:val="both"/>
+        <w:rPr>
+          <w:lang w:val="es-GT"/>
+        </w:rPr>
+      </w:pPr>
     </w:p>
     <w:tbl>
       <w:tblPr>
@@ -3891,25 +3994,7 @@
                 <w:color w:val="000000"/>
                 <w:lang w:val="es-GT" w:eastAsia="es-GT"/>
               </w:rPr>
-              <w:t xml:space="preserve">Alianza </w:t>
-            </w:r>
-            <w:proofErr w:type="spellStart"/>
-            <w:r>
-              <w:rPr>
-                <w:rFonts w:ascii="Calibri" w:eastAsia="Times New Roman" w:hAnsi="Calibri" w:cs="Calibri"/>
-                <w:color w:val="000000"/>
-                <w:lang w:val="es-GT" w:eastAsia="es-GT"/>
-              </w:rPr>
-              <w:t>Nac</w:t>
-            </w:r>
-            <w:proofErr w:type="spellEnd"/>
-            <w:r>
-              <w:rPr>
-                <w:rFonts w:ascii="Calibri" w:eastAsia="Times New Roman" w:hAnsi="Calibri" w:cs="Calibri"/>
-                <w:color w:val="000000"/>
-                <w:lang w:val="es-GT" w:eastAsia="es-GT"/>
-              </w:rPr>
-              <w:t>. Rep.</w:t>
+              <w:t>Alianza Nac. Rep.</w:t>
             </w:r>
           </w:p>
         </w:tc>
@@ -3984,6 +4069,20 @@
           <w:lang w:val="es-GT"/>
         </w:rPr>
       </w:pPr>
+    </w:p>
+    <w:p>
+      <w:pPr>
+        <w:jc w:val="both"/>
+        <w:rPr>
+          <w:lang w:val="es-GT"/>
+        </w:rPr>
+      </w:pPr>
+      <w:r>
+        <w:rPr>
+          <w:lang w:val="es-GT"/>
+        </w:rPr>
+        <w:t xml:space="preserve">Aplicando tercera forma normal </w:t>
+      </w:r>
     </w:p>
     <w:sectPr>
       <w:pgSz w:w="11906" w:h="16838"/>
@@ -4867,6 +4966,7 @@
   <w:style w:type="character" w:default="1" w:styleId="DefaultParagraphFont">
     <w:name w:val="Default Paragraph Font"/>
     <w:uiPriority w:val="1"/>
+    <w:semiHidden/>
     <w:unhideWhenUsed/>
   </w:style>
   <w:style w:type="table" w:default="1" w:styleId="TableNormal">

</xml_diff>